<commit_message>
lab 2 report updates
</commit_message>
<xml_diff>
--- a/es_lab_report_2.docx
+++ b/es_lab_report_2.docx
@@ -299,6 +299,155 @@
     </w:p>
     <w:p>
       <w:pPr>
+        <w:pStyle w:val="Heading2"/>
+        <w:numPr>
+          <w:ilvl w:val="0"/>
+          <w:numId w:val="3"/>
+        </w:numPr>
+      </w:pPr>
+      <w:r>
+        <w:lastRenderedPageBreak/>
+        <w:t>Introduction</w:t>
+      </w:r>
+    </w:p>
+    <w:p>
+      <w:pPr>
+        <w:ind w:firstLine="720"/>
+        <w:rPr>
+          <w:rFonts w:ascii="Times New Roman" w:hAnsi="Times New Roman" w:cs="Times New Roman"/>
+        </w:rPr>
+      </w:pPr>
+      <w:r>
+        <w:rPr>
+          <w:rFonts w:ascii="Times New Roman" w:hAnsi="Times New Roman" w:cs="Times New Roman"/>
+        </w:rPr>
+        <w:t xml:space="preserve">The lab builds a hexadecimal up/down counter. It uses an ATmega328P microcontroller, an 8-bit shift register, a 7-segment LED display, and a pushbutton switch. The 7-segment display shows "0" at power on, and the counter increments by default. The </w:t>
+      </w:r>
+      <w:proofErr w:type="gramStart"/>
+      <w:r>
+        <w:rPr>
+          <w:rFonts w:ascii="Times New Roman" w:hAnsi="Times New Roman" w:cs="Times New Roman"/>
+        </w:rPr>
+        <w:t>pushbutton</w:t>
+      </w:r>
+      <w:proofErr w:type="gramEnd"/>
+      <w:r>
+        <w:rPr>
+          <w:rFonts w:ascii="Times New Roman" w:hAnsi="Times New Roman" w:cs="Times New Roman"/>
+        </w:rPr>
+        <w:t xml:space="preserve"> controls mode selection, increment/decrement, and reset.</w:t>
+      </w:r>
+      <w:r>
+        <w:rPr>
+          <w:rFonts w:ascii="Times New Roman" w:hAnsi="Times New Roman" w:cs="Times New Roman"/>
+        </w:rPr>
+        <w:t xml:space="preserve"> A </w:t>
+      </w:r>
+      <w:proofErr w:type="gramStart"/>
+      <w:r>
+        <w:rPr>
+          <w:rFonts w:ascii="Times New Roman" w:hAnsi="Times New Roman" w:cs="Times New Roman"/>
+        </w:rPr>
+        <w:t>pushbutton</w:t>
+      </w:r>
+      <w:proofErr w:type="gramEnd"/>
+      <w:r>
+        <w:rPr>
+          <w:rFonts w:ascii="Times New Roman" w:hAnsi="Times New Roman" w:cs="Times New Roman"/>
+        </w:rPr>
+        <w:t xml:space="preserve"> press for less than one second will increment or decrement the count based on your current mode. Pressing for one to two seconds will switch between increment and decrement modes. A press that exceeds two seconds will reset the count to 0 and you will once again be in increment mode.</w:t>
+      </w:r>
+    </w:p>
+    <w:p>
+      <w:pPr>
+        <w:pStyle w:val="Heading2"/>
+        <w:numPr>
+          <w:ilvl w:val="0"/>
+          <w:numId w:val="3"/>
+        </w:numPr>
+      </w:pPr>
+      <w:r>
+        <w:t>Schematic</w:t>
+      </w:r>
+    </w:p>
+    <w:p>
+      <w:pPr>
+        <w:rPr>
+          <w:rFonts w:ascii="Times New Roman" w:hAnsi="Times New Roman" w:cs="Times New Roman"/>
+        </w:rPr>
+      </w:pPr>
+      <w:r>
+        <w:rPr>
+          <w:rFonts w:ascii="Times New Roman" w:hAnsi="Times New Roman" w:cs="Times New Roman"/>
+          <w:noProof/>
+        </w:rPr>
+        <w:drawing>
+          <wp:inline distT="0" distB="0" distL="0" distR="0" wp14:anchorId="43AB11B2" wp14:editId="4E5E201B">
+            <wp:extent cx="5553075" cy="5561974"/>
+            <wp:effectExtent l="0" t="0" r="0" b="635"/>
+            <wp:docPr id="831217773" name="Picture 1" descr="A computer screen shot of a circuit board&#10;&#10;AI-generated content may be incorrect."/>
+            <wp:cNvGraphicFramePr>
+              <a:graphicFrameLocks xmlns:a="http://schemas.openxmlformats.org/drawingml/2006/main" noChangeAspect="1"/>
+            </wp:cNvGraphicFramePr>
+            <a:graphic xmlns:a="http://schemas.openxmlformats.org/drawingml/2006/main">
+              <a:graphicData uri="http://schemas.openxmlformats.org/drawingml/2006/picture">
+                <pic:pic xmlns:pic="http://schemas.openxmlformats.org/drawingml/2006/picture">
+                  <pic:nvPicPr>
+                    <pic:cNvPr id="831217773" name="Picture 1" descr="A computer screen shot of a circuit board&#10;&#10;AI-generated content may be incorrect."/>
+                    <pic:cNvPicPr/>
+                  </pic:nvPicPr>
+                  <pic:blipFill>
+                    <a:blip r:embed="rId7">
+                      <a:extLst>
+                        <a:ext uri="{28A0092B-C50C-407E-A947-70E740481C1C}">
+                          <a14:useLocalDpi xmlns:a14="http://schemas.microsoft.com/office/drawing/2010/main" val="0"/>
+                        </a:ext>
+                      </a:extLst>
+                    </a:blip>
+                    <a:stretch>
+                      <a:fillRect/>
+                    </a:stretch>
+                  </pic:blipFill>
+                  <pic:spPr>
+                    <a:xfrm>
+                      <a:off x="0" y="0"/>
+                      <a:ext cx="5556596" cy="5565501"/>
+                    </a:xfrm>
+                    <a:prstGeom prst="rect">
+                      <a:avLst/>
+                    </a:prstGeom>
+                  </pic:spPr>
+                </pic:pic>
+              </a:graphicData>
+            </a:graphic>
+          </wp:inline>
+        </w:drawing>
+      </w:r>
+    </w:p>
+    <w:p>
+      <w:pPr>
+        <w:jc w:val="center"/>
+        <w:rPr>
+          <w:rFonts w:ascii="Times New Roman" w:hAnsi="Times New Roman" w:cs="Times New Roman"/>
+        </w:rPr>
+      </w:pPr>
+      <w:r>
+        <w:rPr>
+          <w:rFonts w:ascii="Times New Roman" w:hAnsi="Times New Roman" w:cs="Times New Roman"/>
+        </w:rPr>
+        <w:t xml:space="preserve">Electrical circuit schematic created using </w:t>
+      </w:r>
+      <w:proofErr w:type="spellStart"/>
+      <w:r>
+        <w:rPr>
+          <w:rFonts w:ascii="Times New Roman" w:hAnsi="Times New Roman" w:cs="Times New Roman"/>
+        </w:rPr>
+        <w:t>KiCAD</w:t>
+      </w:r>
+      <w:proofErr w:type="spellEnd"/>
+    </w:p>
+    <w:p>
+      <w:pPr>
         <w:rPr>
           <w:rFonts w:ascii="Times New Roman" w:hAnsi="Times New Roman" w:cs="Times New Roman"/>
           <w:b/>
@@ -312,44 +461,6 @@
           <w:bCs/>
         </w:rPr>
         <w:lastRenderedPageBreak/>
-        <w:t>Abstract</w:t>
-      </w:r>
-    </w:p>
-    <w:p>
-      <w:pPr>
-        <w:ind w:firstLine="720"/>
-        <w:rPr>
-          <w:rFonts w:ascii="Times New Roman" w:hAnsi="Times New Roman" w:cs="Times New Roman"/>
-        </w:rPr>
-      </w:pPr>
-      <w:r>
-        <w:rPr>
-          <w:rFonts w:ascii="Times New Roman" w:hAnsi="Times New Roman" w:cs="Times New Roman"/>
-        </w:rPr>
-        <w:t>The lab builds a hexadecimal up/down counter. It uses an ATmega328P microcontroller, an 8-bit shift register, a 7-segment LED display, and a pushbutton switch. The 7-segment display shows "0" at power on, and the counter increments by default. The pushbutton controls mode selection, increment/decrement, and reset.</w:t>
-      </w:r>
-    </w:p>
-    <w:p>
-      <w:pPr>
-        <w:rPr>
-          <w:rFonts w:ascii="Times New Roman" w:hAnsi="Times New Roman" w:cs="Times New Roman"/>
-        </w:rPr>
-      </w:pPr>
-    </w:p>
-    <w:p>
-      <w:pPr>
-        <w:rPr>
-          <w:rFonts w:ascii="Times New Roman" w:hAnsi="Times New Roman" w:cs="Times New Roman"/>
-          <w:b/>
-          <w:bCs/>
-        </w:rPr>
-      </w:pPr>
-      <w:r>
-        <w:rPr>
-          <w:rFonts w:ascii="Times New Roman" w:hAnsi="Times New Roman" w:cs="Times New Roman"/>
-          <w:b/>
-          <w:bCs/>
-        </w:rPr>
         <w:t>Materials List</w:t>
       </w:r>
     </w:p>
@@ -467,13 +578,7 @@
               <w:rPr>
                 <w:rFonts w:ascii="Times New Roman" w:hAnsi="Times New Roman" w:cs="Times New Roman"/>
               </w:rPr>
-              <w:t xml:space="preserve"> 328P </w:t>
-            </w:r>
-            <w:r>
-              <w:rPr>
-                <w:rFonts w:ascii="Times New Roman" w:hAnsi="Times New Roman" w:cs="Times New Roman"/>
-              </w:rPr>
-              <w:t>µ</w:t>
+              <w:t xml:space="preserve"> 328P µ</w:t>
             </w:r>
             <w:r>
               <w:rPr>
@@ -600,7 +705,21 @@
               <w:rPr>
                 <w:rFonts w:ascii="Times New Roman" w:hAnsi="Times New Roman" w:cs="Times New Roman"/>
               </w:rPr>
-              <w:t>Storage of hex codes for  7-Segment display</w:t>
+              <w:t xml:space="preserve">Storage of hex codes </w:t>
+            </w:r>
+            <w:proofErr w:type="gramStart"/>
+            <w:r>
+              <w:rPr>
+                <w:rFonts w:ascii="Times New Roman" w:hAnsi="Times New Roman" w:cs="Times New Roman"/>
+              </w:rPr>
+              <w:t>for  7</w:t>
+            </w:r>
+            <w:proofErr w:type="gramEnd"/>
+            <w:r>
+              <w:rPr>
+                <w:rFonts w:ascii="Times New Roman" w:hAnsi="Times New Roman" w:cs="Times New Roman"/>
+              </w:rPr>
+              <w:t>-Segment display</w:t>
             </w:r>
           </w:p>
         </w:tc>
@@ -860,13 +979,7 @@
               <w:rPr>
                 <w:rFonts w:ascii="Times New Roman" w:hAnsi="Times New Roman" w:cs="Times New Roman"/>
               </w:rPr>
-              <w:t>Pull up r</w:t>
-            </w:r>
-            <w:r>
-              <w:rPr>
-                <w:rFonts w:ascii="Times New Roman" w:hAnsi="Times New Roman" w:cs="Times New Roman"/>
-              </w:rPr>
-              <w:t>esistor for push button</w:t>
+              <w:t>Pull up resistor for push button</w:t>
             </w:r>
           </w:p>
         </w:tc>
@@ -1084,7 +1197,7 @@
                 <w:noProof/>
               </w:rPr>
               <w:drawing>
-                <wp:inline distT="0" distB="0" distL="0" distR="0" wp14:anchorId="2501DB88" wp14:editId="7153D02A">
+                <wp:inline distT="0" distB="0" distL="0" distR="0" wp14:anchorId="6491BE94" wp14:editId="46491D6A">
                   <wp:extent cx="1388324" cy="2298700"/>
                   <wp:effectExtent l="0" t="0" r="0" b="0"/>
                   <wp:docPr id="1904955965" name="Picture 1"/>
@@ -1099,7 +1212,7 @@
                           <pic:cNvPicPr/>
                         </pic:nvPicPr>
                         <pic:blipFill>
-                          <a:blip r:embed="rId11"/>
+                          <a:blip r:embed="rId12"/>
                           <a:stretch>
                             <a:fillRect/>
                           </a:stretch>
@@ -1138,7 +1251,7 @@
                 <w:noProof/>
               </w:rPr>
               <w:drawing>
-                <wp:inline distT="0" distB="0" distL="0" distR="0" wp14:anchorId="2DC36A05" wp14:editId="0A2E0F27">
+                <wp:inline distT="0" distB="0" distL="0" distR="0" wp14:anchorId="7DFA49B0" wp14:editId="05E9F182">
                   <wp:extent cx="1388110" cy="2298347"/>
                   <wp:effectExtent l="0" t="0" r="0" b="635"/>
                   <wp:docPr id="1277790045" name="Picture 1"/>
@@ -1153,7 +1266,7 @@
                           <pic:cNvPicPr/>
                         </pic:nvPicPr>
                         <pic:blipFill>
-                          <a:blip r:embed="rId12"/>
+                          <a:blip r:embed="rId13"/>
                           <a:stretch>
                             <a:fillRect/>
                           </a:stretch>
@@ -1192,7 +1305,7 @@
                 <w:noProof/>
               </w:rPr>
               <w:drawing>
-                <wp:inline distT="0" distB="0" distL="0" distR="0" wp14:anchorId="4D335F0B" wp14:editId="642E225F">
+                <wp:inline distT="0" distB="0" distL="0" distR="0" wp14:anchorId="7AE2B268" wp14:editId="65E34A19">
                   <wp:extent cx="1391285" cy="2298700"/>
                   <wp:effectExtent l="0" t="0" r="5715" b="0"/>
                   <wp:docPr id="1917421875" name="Picture 1"/>
@@ -1207,7 +1320,7 @@
                           <pic:cNvPicPr/>
                         </pic:nvPicPr>
                         <pic:blipFill>
-                          <a:blip r:embed="rId13"/>
+                          <a:blip r:embed="rId14"/>
                           <a:stretch>
                             <a:fillRect/>
                           </a:stretch>
@@ -1246,10 +1359,10 @@
                 <w:noProof/>
               </w:rPr>
               <w:drawing>
-                <wp:inline distT="0" distB="0" distL="0" distR="0" wp14:anchorId="2953E5E1" wp14:editId="25FEE702">
+                <wp:inline distT="0" distB="0" distL="0" distR="0" wp14:anchorId="5B9E86E9" wp14:editId="37F14C69">
                   <wp:extent cx="1103727" cy="2298700"/>
                   <wp:effectExtent l="0" t="0" r="1270" b="0"/>
-                  <wp:docPr id="1414291021" name="Picture 1"/>
+                  <wp:docPr id="1414291021" name="Picture 1" descr="A screen shot of a computer program&#10;&#10;AI-generated content may be incorrect."/>
                   <wp:cNvGraphicFramePr>
                     <a:graphicFrameLocks xmlns:a="http://schemas.openxmlformats.org/drawingml/2006/main" noChangeAspect="1"/>
                   </wp:cNvGraphicFramePr>
@@ -1257,11 +1370,11 @@
                     <a:graphicData uri="http://schemas.openxmlformats.org/drawingml/2006/picture">
                       <pic:pic xmlns:pic="http://schemas.openxmlformats.org/drawingml/2006/picture">
                         <pic:nvPicPr>
-                          <pic:cNvPr id="1414291021" name=""/>
+                          <pic:cNvPr id="1414291021" name="Picture 1" descr="A screen shot of a computer program&#10;&#10;AI-generated content may be incorrect."/>
                           <pic:cNvPicPr/>
                         </pic:nvPicPr>
                         <pic:blipFill>
-                          <a:blip r:embed="rId14"/>
+                          <a:blip r:embed="rId15"/>
                           <a:stretch>
                             <a:fillRect/>
                           </a:stretch>
@@ -1448,34 +1561,117 @@
           </w:p>
         </w:tc>
       </w:tr>
+      <w:tr>
+        <w:tc>
+          <w:tcPr>
+            <w:tcW w:w="2456" w:type="dxa"/>
+          </w:tcPr>
+          <w:p>
+            <w:pPr>
+              <w:jc w:val="center"/>
+              <w:rPr>
+                <w:rFonts w:ascii="Times New Roman" w:hAnsi="Times New Roman" w:cs="Times New Roman"/>
+              </w:rPr>
+            </w:pPr>
+          </w:p>
+        </w:tc>
+        <w:tc>
+          <w:tcPr>
+            <w:tcW w:w="2457" w:type="dxa"/>
+          </w:tcPr>
+          <w:p>
+            <w:pPr>
+              <w:jc w:val="center"/>
+              <w:rPr>
+                <w:rFonts w:ascii="Times New Roman" w:hAnsi="Times New Roman" w:cs="Times New Roman"/>
+              </w:rPr>
+            </w:pPr>
+          </w:p>
+        </w:tc>
+        <w:tc>
+          <w:tcPr>
+            <w:tcW w:w="2457" w:type="dxa"/>
+          </w:tcPr>
+          <w:p>
+            <w:pPr>
+              <w:jc w:val="center"/>
+              <w:rPr>
+                <w:rFonts w:ascii="Times New Roman" w:hAnsi="Times New Roman" w:cs="Times New Roman"/>
+              </w:rPr>
+            </w:pPr>
+          </w:p>
+        </w:tc>
+        <w:tc>
+          <w:tcPr>
+            <w:tcW w:w="1980" w:type="dxa"/>
+          </w:tcPr>
+          <w:p>
+            <w:pPr>
+              <w:jc w:val="center"/>
+              <w:rPr>
+                <w:rFonts w:ascii="Times New Roman" w:hAnsi="Times New Roman" w:cs="Times New Roman"/>
+              </w:rPr>
+            </w:pPr>
+          </w:p>
+        </w:tc>
+      </w:tr>
     </w:tbl>
     <w:p>
       <w:pPr>
-        <w:rPr>
-          <w:rFonts w:ascii="Times New Roman" w:hAnsi="Times New Roman" w:cs="Times New Roman"/>
-        </w:rPr>
-      </w:pPr>
-    </w:p>
-    <w:p>
-      <w:pPr>
-        <w:rPr>
-          <w:rFonts w:ascii="Times New Roman" w:hAnsi="Times New Roman" w:cs="Times New Roman"/>
-        </w:rPr>
-      </w:pPr>
-    </w:p>
-    <w:p>
-      <w:pPr>
-        <w:rPr>
-          <w:rFonts w:ascii="Times New Roman" w:hAnsi="Times New Roman" w:cs="Times New Roman"/>
-        </w:rPr>
-      </w:pPr>
-    </w:p>
-    <w:p>
-      <w:pPr>
-        <w:rPr>
-          <w:rFonts w:ascii="Times New Roman" w:hAnsi="Times New Roman" w:cs="Times New Roman"/>
-        </w:rPr>
-      </w:pPr>
+        <w:ind w:firstLine="720"/>
+        <w:rPr>
+          <w:rFonts w:ascii="Times New Roman" w:hAnsi="Times New Roman" w:cs="Times New Roman"/>
+        </w:rPr>
+      </w:pPr>
+      <w:r>
+        <w:rPr>
+          <w:rFonts w:ascii="Times New Roman" w:hAnsi="Times New Roman" w:cs="Times New Roman"/>
+        </w:rPr>
+        <w:t>The design of this circuit successfully utilizes the ATmega328P and a 7-segment display with the use of a shift register. There are four I/O lines configured in the schematic, PB0 is configured as an output and as SER, PB1 as an output for RCLK, PB2 as an output or SRCLK, and PB3 as an input for a low signal from the button press. This is an active low push button meaning that when the push button is pressed the logic level goes to 0.</w:t>
+      </w:r>
+    </w:p>
+    <w:p>
+      <w:pPr>
+        <w:rPr>
+          <w:rFonts w:ascii="Times New Roman" w:hAnsi="Times New Roman" w:cs="Times New Roman"/>
+        </w:rPr>
+      </w:pPr>
+      <w:r>
+        <w:rPr>
+          <w:rFonts w:ascii="Times New Roman" w:hAnsi="Times New Roman" w:cs="Times New Roman"/>
+        </w:rPr>
+        <w:tab/>
+        <w:t xml:space="preserve">Our design utilizes a hardware-based debounce approach for the push button. This approach consists of a pull-up resistor (10K) to keep the node at a defined state when the button is not pressed and an RC low pass filter with a 0.1 microfarad capacitor and a 10K resistor. The low pass filter helps with possible oscillation that can occur when there is a button press, so the Arduino can recognize a press correctly and not increment/decrement when it is not supposed to. </w:t>
+      </w:r>
+    </w:p>
+    <w:p>
+      <w:pPr>
+        <w:rPr>
+          <w:rFonts w:ascii="Times New Roman" w:hAnsi="Times New Roman" w:cs="Times New Roman"/>
+        </w:rPr>
+      </w:pPr>
+    </w:p>
+    <w:p>
+      <w:pPr>
+        <w:rPr>
+          <w:rFonts w:ascii="Times New Roman" w:hAnsi="Times New Roman" w:cs="Times New Roman"/>
+        </w:rPr>
+      </w:pPr>
+    </w:p>
+    <w:p>
+      <w:pPr>
+        <w:rPr>
+          <w:rFonts w:ascii="Times New Roman" w:hAnsi="Times New Roman" w:cs="Times New Roman"/>
+        </w:rPr>
+      </w:pPr>
+    </w:p>
+    <w:p>
+      <w:pPr>
+        <w:pStyle w:val="Heading2"/>
+      </w:pPr>
+      <w:r>
+        <w:t>3. Discussion</w:t>
+      </w:r>
     </w:p>
     <w:p>
       <w:pPr>
@@ -1485,134 +1681,284 @@
           <w:bCs/>
         </w:rPr>
       </w:pPr>
-    </w:p>
-    <w:p>
-      <w:pPr>
+      <w:r>
         <w:rPr>
           <w:rFonts w:ascii="Times New Roman" w:hAnsi="Times New Roman" w:cs="Times New Roman"/>
           <w:b/>
           <w:bCs/>
         </w:rPr>
-      </w:pPr>
-      <w:r>
+        <w:t>Functionality</w:t>
+      </w:r>
+    </w:p>
+    <w:p>
+      <w:pPr>
+        <w:ind w:firstLine="720"/>
+        <w:rPr>
+          <w:rFonts w:ascii="Times New Roman" w:hAnsi="Times New Roman" w:cs="Times New Roman"/>
+        </w:rPr>
+      </w:pPr>
+      <w:r>
+        <w:rPr>
+          <w:rFonts w:ascii="Times New Roman" w:hAnsi="Times New Roman" w:cs="Times New Roman"/>
+        </w:rPr>
+        <w:t xml:space="preserve">As stated in the abstract, the 7-Segment display is controlled by user via interacting with a push button. There are three modes, and their descriptions are as follows: </w:t>
+      </w:r>
+    </w:p>
+    <w:p>
+      <w:pPr>
+        <w:rPr>
+          <w:rFonts w:ascii="Times New Roman" w:hAnsi="Times New Roman" w:cs="Times New Roman"/>
+        </w:rPr>
+      </w:pPr>
+    </w:p>
+    <w:p>
+      <w:pPr>
+        <w:rPr>
+          <w:rFonts w:ascii="Times New Roman" w:hAnsi="Times New Roman" w:cs="Times New Roman"/>
+        </w:rPr>
+      </w:pPr>
+      <w:proofErr w:type="spellStart"/>
+      <w:r>
+        <w:rPr>
+          <w:rFonts w:ascii="Times New Roman" w:hAnsi="Times New Roman" w:cs="Times New Roman"/>
+        </w:rPr>
+        <w:t>i</w:t>
+      </w:r>
+      <w:proofErr w:type="spellEnd"/>
+      <w:r>
+        <w:rPr>
+          <w:rFonts w:ascii="Times New Roman" w:hAnsi="Times New Roman" w:cs="Times New Roman"/>
+        </w:rPr>
+        <w:t xml:space="preserve">) </w:t>
+      </w:r>
+      <w:r>
+        <w:rPr>
+          <w:rFonts w:ascii="Times New Roman" w:hAnsi="Times New Roman" w:cs="Times New Roman"/>
+        </w:rPr>
+        <w:t>Increment Mode</w:t>
+      </w:r>
+    </w:p>
+    <w:p>
+      <w:pPr>
+        <w:ind w:left="720"/>
+        <w:rPr>
+          <w:rFonts w:ascii="Times New Roman" w:hAnsi="Times New Roman" w:cs="Times New Roman"/>
+        </w:rPr>
+      </w:pPr>
+      <w:r>
+        <w:rPr>
+          <w:rFonts w:ascii="Times New Roman" w:hAnsi="Times New Roman" w:cs="Times New Roman"/>
+        </w:rPr>
+        <w:t>- Press button &lt; 1 second: Increment count by 1</w:t>
+      </w:r>
+    </w:p>
+    <w:p>
+      <w:pPr>
+        <w:ind w:left="720"/>
+        <w:rPr>
+          <w:rFonts w:ascii="Times New Roman" w:hAnsi="Times New Roman" w:cs="Times New Roman"/>
+        </w:rPr>
+      </w:pPr>
+      <w:r>
+        <w:rPr>
+          <w:rFonts w:ascii="Times New Roman" w:hAnsi="Times New Roman" w:cs="Times New Roman"/>
+        </w:rPr>
+        <w:t>- When display shows "F": Next increment rolls over to "0"</w:t>
+      </w:r>
+    </w:p>
+    <w:p>
+      <w:pPr>
+        <w:rPr>
+          <w:rFonts w:ascii="Times New Roman" w:hAnsi="Times New Roman" w:cs="Times New Roman"/>
+        </w:rPr>
+      </w:pPr>
+    </w:p>
+    <w:p>
+      <w:pPr>
+        <w:rPr>
+          <w:rFonts w:ascii="Times New Roman" w:hAnsi="Times New Roman" w:cs="Times New Roman"/>
+        </w:rPr>
+      </w:pPr>
+      <w:r>
+        <w:rPr>
+          <w:rFonts w:ascii="Times New Roman" w:hAnsi="Times New Roman" w:cs="Times New Roman"/>
+        </w:rPr>
+        <w:t xml:space="preserve">ii) </w:t>
+      </w:r>
+      <w:r>
+        <w:rPr>
+          <w:rFonts w:ascii="Times New Roman" w:hAnsi="Times New Roman" w:cs="Times New Roman"/>
+        </w:rPr>
+        <w:t>Decrement Mode</w:t>
+      </w:r>
+    </w:p>
+    <w:p>
+      <w:pPr>
+        <w:ind w:left="720"/>
+        <w:rPr>
+          <w:rFonts w:ascii="Times New Roman" w:hAnsi="Times New Roman" w:cs="Times New Roman"/>
+        </w:rPr>
+      </w:pPr>
+      <w:r>
+        <w:rPr>
+          <w:rFonts w:ascii="Times New Roman" w:hAnsi="Times New Roman" w:cs="Times New Roman"/>
+        </w:rPr>
+        <w:t xml:space="preserve">- Press button &lt; 1 second: Decrement count by 1  </w:t>
+      </w:r>
+    </w:p>
+    <w:p>
+      <w:pPr>
+        <w:ind w:left="720"/>
+        <w:rPr>
+          <w:rFonts w:ascii="Times New Roman" w:hAnsi="Times New Roman" w:cs="Times New Roman"/>
+        </w:rPr>
+      </w:pPr>
+      <w:r>
+        <w:rPr>
+          <w:rFonts w:ascii="Times New Roman" w:hAnsi="Times New Roman" w:cs="Times New Roman"/>
+        </w:rPr>
+        <w:t>- When display shows "0": Next decrement rolls over to "F"</w:t>
+      </w:r>
+    </w:p>
+    <w:p>
+      <w:pPr>
+        <w:ind w:left="720"/>
+        <w:rPr>
+          <w:rFonts w:ascii="Times New Roman" w:hAnsi="Times New Roman" w:cs="Times New Roman"/>
+        </w:rPr>
+      </w:pPr>
+      <w:r>
+        <w:rPr>
+          <w:rFonts w:ascii="Times New Roman" w:hAnsi="Times New Roman" w:cs="Times New Roman"/>
+        </w:rPr>
+        <w:t>- DP LED on to indicate decrement mode</w:t>
+      </w:r>
+    </w:p>
+    <w:p>
+      <w:pPr>
+        <w:rPr>
+          <w:rFonts w:ascii="Times New Roman" w:hAnsi="Times New Roman" w:cs="Times New Roman"/>
+        </w:rPr>
+      </w:pPr>
+    </w:p>
+    <w:p>
+      <w:pPr>
+        <w:rPr>
+          <w:rFonts w:ascii="Times New Roman" w:hAnsi="Times New Roman" w:cs="Times New Roman"/>
+        </w:rPr>
+      </w:pPr>
+      <w:r>
+        <w:rPr>
+          <w:rFonts w:ascii="Times New Roman" w:hAnsi="Times New Roman" w:cs="Times New Roman"/>
+        </w:rPr>
+        <w:t xml:space="preserve">iii) </w:t>
+      </w:r>
+      <w:r>
+        <w:rPr>
+          <w:rFonts w:ascii="Times New Roman" w:hAnsi="Times New Roman" w:cs="Times New Roman"/>
+        </w:rPr>
+        <w:t>Reset</w:t>
+      </w:r>
+    </w:p>
+    <w:p>
+      <w:pPr>
+        <w:ind w:firstLine="720"/>
+        <w:rPr>
+          <w:rFonts w:ascii="Times New Roman" w:hAnsi="Times New Roman" w:cs="Times New Roman"/>
+        </w:rPr>
+      </w:pPr>
+      <w:r>
+        <w:rPr>
+          <w:rFonts w:ascii="Times New Roman" w:hAnsi="Times New Roman" w:cs="Times New Roman"/>
+        </w:rPr>
+        <w:t>- Press and hold button ≥ 2 seconds: Reset to "0" and enter increment mode</w:t>
+      </w:r>
+    </w:p>
+    <w:p>
+      <w:pPr>
+        <w:ind w:firstLine="720"/>
+        <w:rPr>
+          <w:rFonts w:ascii="Times New Roman" w:hAnsi="Times New Roman" w:cs="Times New Roman"/>
+        </w:rPr>
+      </w:pPr>
+    </w:p>
+    <w:p>
+      <w:pPr>
+        <w:rPr>
+          <w:rFonts w:ascii="Times New Roman" w:hAnsi="Times New Roman" w:cs="Times New Roman"/>
+        </w:rPr>
+      </w:pPr>
+      <w:r>
+        <w:rPr>
+          <w:rFonts w:ascii="Times New Roman" w:hAnsi="Times New Roman" w:cs="Times New Roman"/>
+        </w:rPr>
+        <w:t>#TODO – ADD IMAGES OF EACH MODE</w:t>
+      </w:r>
+    </w:p>
+    <w:p>
+      <w:pPr>
+        <w:pStyle w:val="Heading2"/>
+      </w:pPr>
+      <w:r>
+        <w:t>4. Conclusion</w:t>
+      </w:r>
+    </w:p>
+    <w:p>
+      <w:pPr>
+        <w:rPr>
+          <w:rFonts w:ascii="Times New Roman" w:hAnsi="Times New Roman" w:cs="Times New Roman"/>
+        </w:rPr>
+      </w:pPr>
+    </w:p>
+    <w:p>
+      <w:pPr>
+        <w:rPr>
+          <w:rFonts w:ascii="Times New Roman" w:hAnsi="Times New Roman" w:cs="Times New Roman"/>
+        </w:rPr>
+      </w:pPr>
+    </w:p>
+    <w:p>
+      <w:pPr>
+        <w:rPr>
+          <w:rFonts w:ascii="Times New Roman" w:hAnsi="Times New Roman" w:cs="Times New Roman"/>
+        </w:rPr>
+      </w:pPr>
+    </w:p>
+    <w:p>
+      <w:pPr>
+        <w:rPr>
+          <w:rFonts w:ascii="Times New Roman" w:hAnsi="Times New Roman" w:cs="Times New Roman"/>
+        </w:rPr>
+      </w:pPr>
+    </w:p>
+    <w:p>
+      <w:pPr>
+        <w:rPr>
+          <w:rFonts w:ascii="Times New Roman" w:hAnsi="Times New Roman" w:cs="Times New Roman"/>
+        </w:rPr>
+      </w:pPr>
+    </w:p>
+    <w:p>
+      <w:pPr>
+        <w:rPr>
+          <w:rFonts w:ascii="Times New Roman" w:hAnsi="Times New Roman" w:cs="Times New Roman"/>
+        </w:rPr>
+      </w:pPr>
+    </w:p>
+    <w:p>
+      <w:pPr>
+        <w:rPr>
+          <w:rFonts w:ascii="Times New Roman" w:hAnsi="Times New Roman" w:cs="Times New Roman"/>
+        </w:rPr>
+      </w:pPr>
+    </w:p>
+    <w:p>
+      <w:pPr>
         <w:rPr>
           <w:rFonts w:ascii="Times New Roman" w:hAnsi="Times New Roman" w:cs="Times New Roman"/>
           <w:b/>
           <w:bCs/>
         </w:rPr>
-        <w:lastRenderedPageBreak/>
-        <w:t>Schematic</w:t>
-      </w:r>
-    </w:p>
-    <w:p>
-      <w:pPr>
-        <w:rPr>
-          <w:rFonts w:ascii="Times New Roman" w:hAnsi="Times New Roman" w:cs="Times New Roman"/>
-        </w:rPr>
-      </w:pPr>
-      <w:r>
-        <w:rPr>
-          <w:rFonts w:ascii="Times New Roman" w:hAnsi="Times New Roman" w:cs="Times New Roman"/>
-          <w:noProof/>
-        </w:rPr>
-        <w:drawing>
-          <wp:inline distT="0" distB="0" distL="0" distR="0" wp14:anchorId="43AB11B2" wp14:editId="363DC9F2">
-            <wp:extent cx="5943600" cy="5953125"/>
-            <wp:effectExtent l="0" t="0" r="0" b="0"/>
-            <wp:docPr id="831217773" name="Picture 1" descr="A computer screen shot of a circuit board&#10;&#10;AI-generated content may be incorrect."/>
-            <wp:cNvGraphicFramePr>
-              <a:graphicFrameLocks xmlns:a="http://schemas.openxmlformats.org/drawingml/2006/main" noChangeAspect="1"/>
-            </wp:cNvGraphicFramePr>
-            <a:graphic xmlns:a="http://schemas.openxmlformats.org/drawingml/2006/main">
-              <a:graphicData uri="http://schemas.openxmlformats.org/drawingml/2006/picture">
-                <pic:pic xmlns:pic="http://schemas.openxmlformats.org/drawingml/2006/picture">
-                  <pic:nvPicPr>
-                    <pic:cNvPr id="831217773" name="Picture 1" descr="A computer screen shot of a circuit board&#10;&#10;AI-generated content may be incorrect."/>
-                    <pic:cNvPicPr/>
-                  </pic:nvPicPr>
-                  <pic:blipFill>
-                    <a:blip r:embed="rId15">
-                      <a:extLst>
-                        <a:ext uri="{28A0092B-C50C-407E-A947-70E740481C1C}">
-                          <a14:useLocalDpi xmlns:a14="http://schemas.microsoft.com/office/drawing/2010/main" val="0"/>
-                        </a:ext>
-                      </a:extLst>
-                    </a:blip>
-                    <a:stretch>
-                      <a:fillRect/>
-                    </a:stretch>
-                  </pic:blipFill>
-                  <pic:spPr>
-                    <a:xfrm>
-                      <a:off x="0" y="0"/>
-                      <a:ext cx="5943600" cy="5953125"/>
-                    </a:xfrm>
-                    <a:prstGeom prst="rect">
-                      <a:avLst/>
-                    </a:prstGeom>
-                  </pic:spPr>
-                </pic:pic>
-              </a:graphicData>
-            </a:graphic>
-          </wp:inline>
-        </w:drawing>
-      </w:r>
-    </w:p>
-    <w:p>
-      <w:pPr>
-        <w:jc w:val="center"/>
-        <w:rPr>
-          <w:rFonts w:ascii="Times New Roman" w:hAnsi="Times New Roman" w:cs="Times New Roman"/>
-        </w:rPr>
-      </w:pPr>
-      <w:r>
-        <w:rPr>
-          <w:rFonts w:ascii="Times New Roman" w:hAnsi="Times New Roman" w:cs="Times New Roman"/>
-        </w:rPr>
-        <w:t xml:space="preserve">Electrical circuit schematic created using </w:t>
-      </w:r>
-      <w:proofErr w:type="spellStart"/>
-      <w:r>
-        <w:rPr>
-          <w:rFonts w:ascii="Times New Roman" w:hAnsi="Times New Roman" w:cs="Times New Roman"/>
-        </w:rPr>
-        <w:t>KiCAD</w:t>
-      </w:r>
-      <w:proofErr w:type="spellEnd"/>
-    </w:p>
-    <w:p>
-      <w:pPr>
-        <w:rPr>
-          <w:rFonts w:ascii="Times New Roman" w:hAnsi="Times New Roman" w:cs="Times New Roman"/>
-        </w:rPr>
-      </w:pPr>
-    </w:p>
-    <w:p>
-      <w:pPr>
-        <w:rPr>
-          <w:rFonts w:ascii="Times New Roman" w:hAnsi="Times New Roman" w:cs="Times New Roman"/>
-        </w:rPr>
-      </w:pPr>
-    </w:p>
-    <w:p>
-      <w:pPr>
-        <w:rPr>
-          <w:rFonts w:ascii="Times New Roman" w:hAnsi="Times New Roman" w:cs="Times New Roman"/>
-        </w:rPr>
-      </w:pPr>
-    </w:p>
-    <w:p>
-      <w:pPr>
-        <w:rPr>
-          <w:rFonts w:ascii="Times New Roman" w:hAnsi="Times New Roman" w:cs="Times New Roman"/>
-        </w:rPr>
-      </w:pPr>
-    </w:p>
-    <w:p>
-      <w:pPr>
-        <w:rPr>
-          <w:rFonts w:ascii="Times New Roman" w:hAnsi="Times New Roman" w:cs="Times New Roman"/>
-        </w:rPr>
       </w:pPr>
     </w:p>
     <w:p>
@@ -1623,268 +1969,14 @@
           <w:bCs/>
         </w:rPr>
       </w:pPr>
-      <w:r>
+    </w:p>
+    <w:p>
+      <w:pPr>
         <w:rPr>
           <w:rFonts w:ascii="Times New Roman" w:hAnsi="Times New Roman" w:cs="Times New Roman"/>
           <w:b/>
           <w:bCs/>
         </w:rPr>
-        <w:lastRenderedPageBreak/>
-        <w:t>Functionality</w:t>
-      </w:r>
-    </w:p>
-    <w:p>
-      <w:pPr>
-        <w:ind w:firstLine="720"/>
-        <w:rPr>
-          <w:rFonts w:ascii="Times New Roman" w:hAnsi="Times New Roman" w:cs="Times New Roman"/>
-        </w:rPr>
-      </w:pPr>
-      <w:r>
-        <w:rPr>
-          <w:rFonts w:ascii="Times New Roman" w:hAnsi="Times New Roman" w:cs="Times New Roman"/>
-        </w:rPr>
-        <w:t xml:space="preserve">As stated in the abstract, the 7-Segment display is controlled by user via interacting with a push button. There are three modes, and their descriptions are as follows: </w:t>
-      </w:r>
-    </w:p>
-    <w:p>
-      <w:pPr>
-        <w:rPr>
-          <w:rFonts w:ascii="Times New Roman" w:hAnsi="Times New Roman" w:cs="Times New Roman"/>
-        </w:rPr>
-      </w:pPr>
-    </w:p>
-    <w:p>
-      <w:pPr>
-        <w:rPr>
-          <w:rFonts w:ascii="Times New Roman" w:hAnsi="Times New Roman" w:cs="Times New Roman"/>
-        </w:rPr>
-      </w:pPr>
-      <w:proofErr w:type="spellStart"/>
-      <w:r>
-        <w:rPr>
-          <w:rFonts w:ascii="Times New Roman" w:hAnsi="Times New Roman" w:cs="Times New Roman"/>
-        </w:rPr>
-        <w:t>i</w:t>
-      </w:r>
-      <w:proofErr w:type="spellEnd"/>
-      <w:r>
-        <w:rPr>
-          <w:rFonts w:ascii="Times New Roman" w:hAnsi="Times New Roman" w:cs="Times New Roman"/>
-        </w:rPr>
-        <w:t xml:space="preserve">) </w:t>
-      </w:r>
-      <w:r>
-        <w:rPr>
-          <w:rFonts w:ascii="Times New Roman" w:hAnsi="Times New Roman" w:cs="Times New Roman"/>
-        </w:rPr>
-        <w:t>Increment Mode</w:t>
-      </w:r>
-    </w:p>
-    <w:p>
-      <w:pPr>
-        <w:ind w:left="720"/>
-        <w:rPr>
-          <w:rFonts w:ascii="Times New Roman" w:hAnsi="Times New Roman" w:cs="Times New Roman"/>
-        </w:rPr>
-      </w:pPr>
-      <w:r>
-        <w:rPr>
-          <w:rFonts w:ascii="Times New Roman" w:hAnsi="Times New Roman" w:cs="Times New Roman"/>
-        </w:rPr>
-        <w:t>- Press button &lt; 1 second: Increment count by 1</w:t>
-      </w:r>
-    </w:p>
-    <w:p>
-      <w:pPr>
-        <w:ind w:left="720"/>
-        <w:rPr>
-          <w:rFonts w:ascii="Times New Roman" w:hAnsi="Times New Roman" w:cs="Times New Roman"/>
-        </w:rPr>
-      </w:pPr>
-      <w:r>
-        <w:rPr>
-          <w:rFonts w:ascii="Times New Roman" w:hAnsi="Times New Roman" w:cs="Times New Roman"/>
-        </w:rPr>
-        <w:t>- When display shows "F": Next increment rolls over to "0"</w:t>
-      </w:r>
-    </w:p>
-    <w:p>
-      <w:pPr>
-        <w:rPr>
-          <w:rFonts w:ascii="Times New Roman" w:hAnsi="Times New Roman" w:cs="Times New Roman"/>
-        </w:rPr>
-      </w:pPr>
-    </w:p>
-    <w:p>
-      <w:pPr>
-        <w:rPr>
-          <w:rFonts w:ascii="Times New Roman" w:hAnsi="Times New Roman" w:cs="Times New Roman"/>
-        </w:rPr>
-      </w:pPr>
-      <w:r>
-        <w:rPr>
-          <w:rFonts w:ascii="Times New Roman" w:hAnsi="Times New Roman" w:cs="Times New Roman"/>
-        </w:rPr>
-        <w:t xml:space="preserve">ii) </w:t>
-      </w:r>
-      <w:r>
-        <w:rPr>
-          <w:rFonts w:ascii="Times New Roman" w:hAnsi="Times New Roman" w:cs="Times New Roman"/>
-        </w:rPr>
-        <w:t>Decrement Mode</w:t>
-      </w:r>
-    </w:p>
-    <w:p>
-      <w:pPr>
-        <w:ind w:left="720"/>
-        <w:rPr>
-          <w:rFonts w:ascii="Times New Roman" w:hAnsi="Times New Roman" w:cs="Times New Roman"/>
-        </w:rPr>
-      </w:pPr>
-      <w:r>
-        <w:rPr>
-          <w:rFonts w:ascii="Times New Roman" w:hAnsi="Times New Roman" w:cs="Times New Roman"/>
-        </w:rPr>
-        <w:t xml:space="preserve">- Press button &lt; 1 second: Decrement count by 1  </w:t>
-      </w:r>
-    </w:p>
-    <w:p>
-      <w:pPr>
-        <w:ind w:left="720"/>
-        <w:rPr>
-          <w:rFonts w:ascii="Times New Roman" w:hAnsi="Times New Roman" w:cs="Times New Roman"/>
-        </w:rPr>
-      </w:pPr>
-      <w:r>
-        <w:rPr>
-          <w:rFonts w:ascii="Times New Roman" w:hAnsi="Times New Roman" w:cs="Times New Roman"/>
-        </w:rPr>
-        <w:t>- When display shows "0": Next decrement rolls over to "F"</w:t>
-      </w:r>
-    </w:p>
-    <w:p>
-      <w:pPr>
-        <w:ind w:left="720"/>
-        <w:rPr>
-          <w:rFonts w:ascii="Times New Roman" w:hAnsi="Times New Roman" w:cs="Times New Roman"/>
-        </w:rPr>
-      </w:pPr>
-      <w:r>
-        <w:rPr>
-          <w:rFonts w:ascii="Times New Roman" w:hAnsi="Times New Roman" w:cs="Times New Roman"/>
-        </w:rPr>
-        <w:t>- DP LED on to indicate decrement mode</w:t>
-      </w:r>
-    </w:p>
-    <w:p>
-      <w:pPr>
-        <w:rPr>
-          <w:rFonts w:ascii="Times New Roman" w:hAnsi="Times New Roman" w:cs="Times New Roman"/>
-        </w:rPr>
-      </w:pPr>
-    </w:p>
-    <w:p>
-      <w:pPr>
-        <w:rPr>
-          <w:rFonts w:ascii="Times New Roman" w:hAnsi="Times New Roman" w:cs="Times New Roman"/>
-        </w:rPr>
-      </w:pPr>
-      <w:r>
-        <w:rPr>
-          <w:rFonts w:ascii="Times New Roman" w:hAnsi="Times New Roman" w:cs="Times New Roman"/>
-        </w:rPr>
-        <w:t xml:space="preserve">iii) </w:t>
-      </w:r>
-      <w:r>
-        <w:rPr>
-          <w:rFonts w:ascii="Times New Roman" w:hAnsi="Times New Roman" w:cs="Times New Roman"/>
-        </w:rPr>
-        <w:t>Reset</w:t>
-      </w:r>
-    </w:p>
-    <w:p>
-      <w:pPr>
-        <w:ind w:firstLine="720"/>
-        <w:rPr>
-          <w:rFonts w:ascii="Times New Roman" w:hAnsi="Times New Roman" w:cs="Times New Roman"/>
-        </w:rPr>
-      </w:pPr>
-      <w:r>
-        <w:rPr>
-          <w:rFonts w:ascii="Times New Roman" w:hAnsi="Times New Roman" w:cs="Times New Roman"/>
-        </w:rPr>
-        <w:t>- Press and hold button ≥ 2 seconds: Reset to "0" and enter increment mode</w:t>
-      </w:r>
-    </w:p>
-    <w:p>
-      <w:pPr>
-        <w:ind w:firstLine="720"/>
-        <w:rPr>
-          <w:rFonts w:ascii="Times New Roman" w:hAnsi="Times New Roman" w:cs="Times New Roman"/>
-        </w:rPr>
-      </w:pPr>
-    </w:p>
-    <w:p>
-      <w:pPr>
-        <w:rPr>
-          <w:rFonts w:ascii="Times New Roman" w:hAnsi="Times New Roman" w:cs="Times New Roman"/>
-        </w:rPr>
-      </w:pPr>
-      <w:r>
-        <w:rPr>
-          <w:rFonts w:ascii="Times New Roman" w:hAnsi="Times New Roman" w:cs="Times New Roman"/>
-        </w:rPr>
-        <w:t>#TODO – ADD IMAGES OF EACH MODE</w:t>
-      </w:r>
-    </w:p>
-    <w:p>
-      <w:pPr>
-        <w:rPr>
-          <w:rFonts w:ascii="Times New Roman" w:hAnsi="Times New Roman" w:cs="Times New Roman"/>
-        </w:rPr>
-      </w:pPr>
-    </w:p>
-    <w:p>
-      <w:pPr>
-        <w:rPr>
-          <w:rFonts w:ascii="Times New Roman" w:hAnsi="Times New Roman" w:cs="Times New Roman"/>
-        </w:rPr>
-      </w:pPr>
-    </w:p>
-    <w:p>
-      <w:pPr>
-        <w:rPr>
-          <w:rFonts w:ascii="Times New Roman" w:hAnsi="Times New Roman" w:cs="Times New Roman"/>
-        </w:rPr>
-      </w:pPr>
-    </w:p>
-    <w:p>
-      <w:pPr>
-        <w:rPr>
-          <w:rFonts w:ascii="Times New Roman" w:hAnsi="Times New Roman" w:cs="Times New Roman"/>
-        </w:rPr>
-      </w:pPr>
-    </w:p>
-    <w:p>
-      <w:pPr>
-        <w:rPr>
-          <w:rFonts w:ascii="Times New Roman" w:hAnsi="Times New Roman" w:cs="Times New Roman"/>
-        </w:rPr>
-      </w:pPr>
-    </w:p>
-    <w:p>
-      <w:pPr>
-        <w:rPr>
-          <w:rFonts w:ascii="Times New Roman" w:hAnsi="Times New Roman" w:cs="Times New Roman"/>
-        </w:rPr>
-      </w:pPr>
-    </w:p>
-    <w:p>
-      <w:pPr>
-        <w:rPr>
-          <w:rFonts w:ascii="Times New Roman" w:hAnsi="Times New Roman" w:cs="Times New Roman"/>
-        </w:rPr>
       </w:pPr>
     </w:p>
     <w:p>
@@ -1898,70 +1990,10 @@
     </w:p>
     <w:p>
       <w:pPr>
-        <w:rPr>
-          <w:rFonts w:ascii="Times New Roman" w:hAnsi="Times New Roman" w:cs="Times New Roman"/>
-          <w:b/>
-          <w:bCs/>
-        </w:rPr>
-      </w:pPr>
-    </w:p>
-    <w:p>
-      <w:pPr>
-        <w:rPr>
-          <w:rFonts w:ascii="Times New Roman" w:hAnsi="Times New Roman" w:cs="Times New Roman"/>
-          <w:b/>
-          <w:bCs/>
-        </w:rPr>
-      </w:pPr>
-    </w:p>
-    <w:p>
-      <w:pPr>
-        <w:rPr>
-          <w:rFonts w:ascii="Times New Roman" w:hAnsi="Times New Roman" w:cs="Times New Roman"/>
-          <w:b/>
-          <w:bCs/>
-        </w:rPr>
-      </w:pPr>
-    </w:p>
-    <w:p>
-      <w:pPr>
-        <w:rPr>
-          <w:rFonts w:ascii="Times New Roman" w:hAnsi="Times New Roman" w:cs="Times New Roman"/>
-          <w:b/>
-          <w:bCs/>
-        </w:rPr>
-      </w:pPr>
-    </w:p>
-    <w:p>
-      <w:pPr>
-        <w:rPr>
-          <w:rFonts w:ascii="Times New Roman" w:hAnsi="Times New Roman" w:cs="Times New Roman"/>
-          <w:b/>
-          <w:bCs/>
-        </w:rPr>
-      </w:pPr>
-      <w:r>
-        <w:rPr>
-          <w:rFonts w:ascii="Times New Roman" w:hAnsi="Times New Roman" w:cs="Times New Roman"/>
-          <w:b/>
-          <w:bCs/>
-        </w:rPr>
-        <w:t>Assembly Program</w:t>
-      </w:r>
-    </w:p>
-    <w:p>
-      <w:pPr>
-        <w:rPr>
-          <w:rFonts w:ascii="Times New Roman" w:hAnsi="Times New Roman" w:cs="Times New Roman"/>
-          <w:color w:val="000000" w:themeColor="text1"/>
-        </w:rPr>
-      </w:pPr>
-      <w:r>
-        <w:rPr>
-          <w:rFonts w:ascii="Times New Roman" w:hAnsi="Times New Roman" w:cs="Times New Roman"/>
-          <w:color w:val="000000" w:themeColor="text1"/>
-        </w:rPr>
-        <w:t xml:space="preserve">Source Code: </w:t>
+        <w:pStyle w:val="Heading2"/>
+      </w:pPr>
+      <w:r>
+        <w:t>5. Appendix A: Source Code</w:t>
       </w:r>
     </w:p>
     <w:p>
@@ -2131,7 +2163,7 @@
 
 <file path=word/commentsExtended.xml><?xml version="1.0" encoding="utf-8"?>
 <w15:commentsEx xmlns:wpc="http://schemas.microsoft.com/office/word/2010/wordprocessingCanvas" xmlns:cx="http://schemas.microsoft.com/office/drawing/2014/chartex" xmlns:cx1="http://schemas.microsoft.com/office/drawing/2015/9/8/chartex" xmlns:cx2="http://schemas.microsoft.com/office/drawing/2015/10/21/chartex" xmlns:cx3="http://schemas.microsoft.com/office/drawing/2016/5/9/chartex" xmlns:cx4="http://schemas.microsoft.com/office/drawing/2016/5/10/chartex" xmlns:cx5="http://schemas.microsoft.com/office/drawing/2016/5/11/chartex" xmlns:cx6="http://schemas.microsoft.com/office/drawing/2016/5/12/chartex" xmlns:cx7="http://schemas.microsoft.com/office/drawing/2016/5/13/chartex" xmlns:cx8="http://schemas.microsoft.com/office/drawing/2016/5/14/chartex" xmlns:mc="http://schemas.openxmlformats.org/markup-compatibility/2006" xmlns:aink="http://schemas.microsoft.com/office/drawing/2016/ink" xmlns:am3d="http://schemas.microsoft.com/office/drawing/2017/model3d" xmlns:o="urn:schemas-microsoft-com:office:office" xmlns:oel="http://schemas.microsoft.com/office/2019/extlst" xmlns:r="http://schemas.openxmlformats.org/officeDocument/2006/relationships" xmlns:m="http://schemas.openxmlformats.org/officeDocument/2006/math" xmlns:v="urn:schemas-microsoft-com:vml" xmlns:wp14="http://schemas.microsoft.com/office/word/2010/wordprocessingDrawing" xmlns:wp="http://schemas.openxmlformats.org/drawingml/2006/wordprocessingDrawing" xmlns:w10="urn:schemas-microsoft-com:office:word" xmlns:w="http://schemas.openxmlformats.org/wordprocessingml/2006/main" xmlns:w14="http://schemas.microsoft.com/office/word/2010/wordml" xmlns:w15="http://schemas.microsoft.com/office/word/2012/wordml" xmlns:w16cex="http://schemas.microsoft.com/office/word/2018/wordml/cex" xmlns:w16cid="http://schemas.microsoft.com/office/word/2016/wordml/cid" xmlns:w16="http://schemas.microsoft.com/office/word/2018/wordml" xmlns:w16du="http://schemas.microsoft.com/office/word/2023/wordml/word16du" xmlns:w16sdtdh="http://schemas.microsoft.com/office/word/2020/wordml/sdtdatahash" xmlns:w16sdtfl="http://schemas.microsoft.com/office/word/2024/wordml/sdtformatlock" xmlns:w16se="http://schemas.microsoft.com/office/word/2015/wordml/symex" xmlns:wpg="http://schemas.microsoft.com/office/word/2010/wordprocessingGroup" xmlns:wpi="http://schemas.microsoft.com/office/word/2010/wordprocessingInk" xmlns:wne="http://schemas.microsoft.com/office/word/2006/wordml" xmlns:wps="http://schemas.microsoft.com/office/word/2010/wordprocessingShape" mc:Ignorable="w14 w15 w16se w16cid w16 w16cex w16sdtdh w16sdtfl w16du wp14">
-  <w15:commentEx w15:paraId="3496D745" w15:done="0"/>
+  <w15:commentEx w15:paraId="48351848" w15:done="0"/>
   <w15:commentEx w15:paraId="53D8F7A5" w15:done="0"/>
   <w15:commentEx w15:paraId="62B49D9E" w15:paraIdParent="53D8F7A5" w15:done="0"/>
 </w15:commentsEx>
@@ -2147,7 +2179,7 @@
 
 <file path=word/commentsIds.xml><?xml version="1.0" encoding="utf-8"?>
 <w16cid:commentsIds xmlns:wpc="http://schemas.microsoft.com/office/word/2010/wordprocessingCanvas" xmlns:cx="http://schemas.microsoft.com/office/drawing/2014/chartex" xmlns:cx1="http://schemas.microsoft.com/office/drawing/2015/9/8/chartex" xmlns:cx2="http://schemas.microsoft.com/office/drawing/2015/10/21/chartex" xmlns:cx3="http://schemas.microsoft.com/office/drawing/2016/5/9/chartex" xmlns:cx4="http://schemas.microsoft.com/office/drawing/2016/5/10/chartex" xmlns:cx5="http://schemas.microsoft.com/office/drawing/2016/5/11/chartex" xmlns:cx6="http://schemas.microsoft.com/office/drawing/2016/5/12/chartex" xmlns:cx7="http://schemas.microsoft.com/office/drawing/2016/5/13/chartex" xmlns:cx8="http://schemas.microsoft.com/office/drawing/2016/5/14/chartex" xmlns:mc="http://schemas.openxmlformats.org/markup-compatibility/2006" xmlns:aink="http://schemas.microsoft.com/office/drawing/2016/ink" xmlns:am3d="http://schemas.microsoft.com/office/drawing/2017/model3d" xmlns:o="urn:schemas-microsoft-com:office:office" xmlns:oel="http://schemas.microsoft.com/office/2019/extlst" xmlns:r="http://schemas.openxmlformats.org/officeDocument/2006/relationships" xmlns:m="http://schemas.openxmlformats.org/officeDocument/2006/math" xmlns:v="urn:schemas-microsoft-com:vml" xmlns:wp14="http://schemas.microsoft.com/office/word/2010/wordprocessingDrawing" xmlns:wp="http://schemas.openxmlformats.org/drawingml/2006/wordprocessingDrawing" xmlns:w10="urn:schemas-microsoft-com:office:word" xmlns:w="http://schemas.openxmlformats.org/wordprocessingml/2006/main" xmlns:w14="http://schemas.microsoft.com/office/word/2010/wordml" xmlns:w15="http://schemas.microsoft.com/office/word/2012/wordml" xmlns:w16cex="http://schemas.microsoft.com/office/word/2018/wordml/cex" xmlns:w16cid="http://schemas.microsoft.com/office/word/2016/wordml/cid" xmlns:w16="http://schemas.microsoft.com/office/word/2018/wordml" xmlns:w16du="http://schemas.microsoft.com/office/word/2023/wordml/word16du" xmlns:w16sdtdh="http://schemas.microsoft.com/office/word/2020/wordml/sdtdatahash" xmlns:w16sdtfl="http://schemas.microsoft.com/office/word/2024/wordml/sdtformatlock" xmlns:w16se="http://schemas.microsoft.com/office/word/2015/wordml/symex" xmlns:wpg="http://schemas.microsoft.com/office/word/2010/wordprocessingGroup" xmlns:wpi="http://schemas.microsoft.com/office/word/2010/wordprocessingInk" xmlns:wne="http://schemas.microsoft.com/office/word/2006/wordml" xmlns:wps="http://schemas.microsoft.com/office/word/2010/wordprocessingShape" mc:Ignorable="w14 w15 w16se w16cid w16 w16cex w16sdtdh w16sdtfl w16du wp14">
-  <w16cid:commentId w16cid:paraId="3496D745" w16cid:durableId="4CB00F93"/>
+  <w16cid:commentId w16cid:paraId="48351848" w16cid:durableId="4CB00F93"/>
   <w16cid:commentId w16cid:paraId="53D8F7A5" w16cid:durableId="0D4F848F"/>
   <w16cid:commentId w16cid:paraId="62B49D9E" w16cid:durableId="6D393CE2"/>
 </w16cid:commentsIds>
@@ -2263,6 +2295,95 @@
 <file path=word/numbering.xml><?xml version="1.0" encoding="utf-8"?>
 <w:numbering xmlns:wpc="http://schemas.microsoft.com/office/word/2010/wordprocessingCanvas" xmlns:cx="http://schemas.microsoft.com/office/drawing/2014/chartex" xmlns:cx1="http://schemas.microsoft.com/office/drawing/2015/9/8/chartex" xmlns:cx2="http://schemas.microsoft.com/office/drawing/2015/10/21/chartex" xmlns:cx3="http://schemas.microsoft.com/office/drawing/2016/5/9/chartex" xmlns:cx4="http://schemas.microsoft.com/office/drawing/2016/5/10/chartex" xmlns:cx5="http://schemas.microsoft.com/office/drawing/2016/5/11/chartex" xmlns:cx6="http://schemas.microsoft.com/office/drawing/2016/5/12/chartex" xmlns:cx7="http://schemas.microsoft.com/office/drawing/2016/5/13/chartex" xmlns:cx8="http://schemas.microsoft.com/office/drawing/2016/5/14/chartex" xmlns:mc="http://schemas.openxmlformats.org/markup-compatibility/2006" xmlns:aink="http://schemas.microsoft.com/office/drawing/2016/ink" xmlns:am3d="http://schemas.microsoft.com/office/drawing/2017/model3d" xmlns:o="urn:schemas-microsoft-com:office:office" xmlns:oel="http://schemas.microsoft.com/office/2019/extlst" xmlns:r="http://schemas.openxmlformats.org/officeDocument/2006/relationships" xmlns:m="http://schemas.openxmlformats.org/officeDocument/2006/math" xmlns:v="urn:schemas-microsoft-com:vml" xmlns:wp14="http://schemas.microsoft.com/office/word/2010/wordprocessingDrawing" xmlns:wp="http://schemas.openxmlformats.org/drawingml/2006/wordprocessingDrawing" xmlns:w10="urn:schemas-microsoft-com:office:word" xmlns:w="http://schemas.openxmlformats.org/wordprocessingml/2006/main" xmlns:w14="http://schemas.microsoft.com/office/word/2010/wordml" xmlns:w15="http://schemas.microsoft.com/office/word/2012/wordml" xmlns:w16cex="http://schemas.microsoft.com/office/word/2018/wordml/cex" xmlns:w16cid="http://schemas.microsoft.com/office/word/2016/wordml/cid" xmlns:w16="http://schemas.microsoft.com/office/word/2018/wordml" xmlns:w16du="http://schemas.microsoft.com/office/word/2023/wordml/word16du" xmlns:w16sdtdh="http://schemas.microsoft.com/office/word/2020/wordml/sdtdatahash" xmlns:w16sdtfl="http://schemas.microsoft.com/office/word/2024/wordml/sdtformatlock" xmlns:w16se="http://schemas.microsoft.com/office/word/2015/wordml/symex" xmlns:wpg="http://schemas.microsoft.com/office/word/2010/wordprocessingGroup" xmlns:wpi="http://schemas.microsoft.com/office/word/2010/wordprocessingInk" xmlns:wne="http://schemas.microsoft.com/office/word/2006/wordml" xmlns:wps="http://schemas.microsoft.com/office/word/2010/wordprocessingShape" mc:Ignorable="w14 w15 w16se w16cid w16 w16cex w16sdtdh w16sdtfl w16du wp14">
   <w:abstractNum w:abstractNumId="0" w15:restartNumberingAfterBreak="0">
+    <w:nsid w:val="22A679F0"/>
+    <w:multiLevelType w:val="hybridMultilevel"/>
+    <w:tmpl w:val="41A8295E"/>
+    <w:lvl w:ilvl="0" w:tplc="0409000F">
+      <w:start w:val="1"/>
+      <w:numFmt w:val="decimal"/>
+      <w:lvlText w:val="%1."/>
+      <w:lvlJc w:val="left"/>
+      <w:pPr>
+        <w:ind w:left="720" w:hanging="360"/>
+      </w:pPr>
+      <w:rPr>
+        <w:rFonts w:hint="default"/>
+      </w:rPr>
+    </w:lvl>
+    <w:lvl w:ilvl="1" w:tplc="04090019" w:tentative="1">
+      <w:start w:val="1"/>
+      <w:numFmt w:val="lowerLetter"/>
+      <w:lvlText w:val="%2."/>
+      <w:lvlJc w:val="left"/>
+      <w:pPr>
+        <w:ind w:left="1440" w:hanging="360"/>
+      </w:pPr>
+    </w:lvl>
+    <w:lvl w:ilvl="2" w:tplc="0409001B" w:tentative="1">
+      <w:start w:val="1"/>
+      <w:numFmt w:val="lowerRoman"/>
+      <w:lvlText w:val="%3."/>
+      <w:lvlJc w:val="right"/>
+      <w:pPr>
+        <w:ind w:left="2160" w:hanging="180"/>
+      </w:pPr>
+    </w:lvl>
+    <w:lvl w:ilvl="3" w:tplc="0409000F" w:tentative="1">
+      <w:start w:val="1"/>
+      <w:numFmt w:val="decimal"/>
+      <w:lvlText w:val="%4."/>
+      <w:lvlJc w:val="left"/>
+      <w:pPr>
+        <w:ind w:left="2880" w:hanging="360"/>
+      </w:pPr>
+    </w:lvl>
+    <w:lvl w:ilvl="4" w:tplc="04090019" w:tentative="1">
+      <w:start w:val="1"/>
+      <w:numFmt w:val="lowerLetter"/>
+      <w:lvlText w:val="%5."/>
+      <w:lvlJc w:val="left"/>
+      <w:pPr>
+        <w:ind w:left="3600" w:hanging="360"/>
+      </w:pPr>
+    </w:lvl>
+    <w:lvl w:ilvl="5" w:tplc="0409001B" w:tentative="1">
+      <w:start w:val="1"/>
+      <w:numFmt w:val="lowerRoman"/>
+      <w:lvlText w:val="%6."/>
+      <w:lvlJc w:val="right"/>
+      <w:pPr>
+        <w:ind w:left="4320" w:hanging="180"/>
+      </w:pPr>
+    </w:lvl>
+    <w:lvl w:ilvl="6" w:tplc="0409000F" w:tentative="1">
+      <w:start w:val="1"/>
+      <w:numFmt w:val="decimal"/>
+      <w:lvlText w:val="%7."/>
+      <w:lvlJc w:val="left"/>
+      <w:pPr>
+        <w:ind w:left="5040" w:hanging="360"/>
+      </w:pPr>
+    </w:lvl>
+    <w:lvl w:ilvl="7" w:tplc="04090019" w:tentative="1">
+      <w:start w:val="1"/>
+      <w:numFmt w:val="lowerLetter"/>
+      <w:lvlText w:val="%8."/>
+      <w:lvlJc w:val="left"/>
+      <w:pPr>
+        <w:ind w:left="5760" w:hanging="360"/>
+      </w:pPr>
+    </w:lvl>
+    <w:lvl w:ilvl="8" w:tplc="0409001B" w:tentative="1">
+      <w:start w:val="1"/>
+      <w:numFmt w:val="lowerRoman"/>
+      <w:lvlText w:val="%9."/>
+      <w:lvlJc w:val="right"/>
+      <w:pPr>
+        <w:ind w:left="6480" w:hanging="180"/>
+      </w:pPr>
+    </w:lvl>
+  </w:abstractNum>
+  <w:abstractNum w:abstractNumId="1" w15:restartNumberingAfterBreak="0">
     <w:nsid w:val="57E70A1E"/>
     <w:multiLevelType w:val="hybridMultilevel"/>
     <w:tmpl w:val="D018C6BE"/>
@@ -2374,7 +2495,7 @@
       </w:rPr>
     </w:lvl>
   </w:abstractNum>
-  <w:abstractNum w:abstractNumId="1" w15:restartNumberingAfterBreak="0">
+  <w:abstractNum w:abstractNumId="2" w15:restartNumberingAfterBreak="0">
     <w:nsid w:val="683C2086"/>
     <w:multiLevelType w:val="hybridMultilevel"/>
     <w:tmpl w:val="AEE032D8"/>
@@ -2487,10 +2608,13 @@
     </w:lvl>
   </w:abstractNum>
   <w:num w:numId="1" w16cid:durableId="2046296391">
-    <w:abstractNumId w:val="0"/>
+    <w:abstractNumId w:val="1"/>
   </w:num>
   <w:num w:numId="2" w16cid:durableId="1725909049">
-    <w:abstractNumId w:val="1"/>
+    <w:abstractNumId w:val="2"/>
+  </w:num>
+  <w:num w:numId="3" w16cid:durableId="1066605510">
+    <w:abstractNumId w:val="0"/>
   </w:num>
 </w:numbering>
 </file>
@@ -2931,7 +3055,6 @@
     <w:next w:val="Normal"/>
     <w:link w:val="Heading2Char"/>
     <w:uiPriority w:val="9"/>
-    <w:semiHidden/>
     <w:unhideWhenUsed/>
     <w:qFormat/>
     <w:rsid w:val="008F7471"/>
@@ -3106,7 +3229,6 @@
   <w:style w:type="character" w:default="1" w:styleId="DefaultParagraphFont">
     <w:name w:val="Default Paragraph Font"/>
     <w:uiPriority w:val="1"/>
-    <w:semiHidden/>
     <w:unhideWhenUsed/>
   </w:style>
   <w:style w:type="table" w:default="1" w:styleId="TableNormal">
@@ -3148,7 +3270,6 @@
     <w:basedOn w:val="DefaultParagraphFont"/>
     <w:link w:val="Heading2"/>
     <w:uiPriority w:val="9"/>
-    <w:semiHidden/>
     <w:rsid w:val="008F7471"/>
     <w:rPr>
       <w:rFonts w:asciiTheme="majorHAnsi" w:eastAsiaTheme="majorEastAsia" w:hAnsiTheme="majorHAnsi" w:cstheme="majorBidi"/>

</xml_diff>